<commit_message>
finished my sequence diagrams
</commit_message>
<xml_diff>
--- a/Project Documentation/Deliverable 2/Use Case/Change Password.docx
+++ b/Project Documentation/Deliverable 2/Use Case/Change Password.docx
@@ -9,6 +9,12 @@
           <w:rFonts w:ascii="Calibri" w:hAnsi="Calibri"/>
         </w:rPr>
       </w:pPr>
+      <w:r>
+        <w:rPr>
+          <w:rFonts w:ascii="Calibri" w:hAnsi="Calibri"/>
+        </w:rPr>
+        <w:t xml:space="preserve"> </w:t>
+      </w:r>
       <w:r>
         <w:rPr>
           <w:rFonts w:ascii="Calibri" w:hAnsi="Calibri"/>
@@ -1191,88 +1197,46 @@
               <w:rPr>
                 <w:sz w:val="24"/>
               </w:rPr>
-              <w:t xml:space="preserve">           1a.</w:t>
-            </w:r>
-            <w:r>
-              <w:rPr>
-                <w:sz w:val="24"/>
-              </w:rPr>
-              <w:t xml:space="preserve"> Server is offline</w:t>
-            </w:r>
-          </w:p>
-          <w:p>
-            <w:pPr>
-              <w:rPr>
-                <w:sz w:val="24"/>
-              </w:rPr>
-            </w:pPr>
-            <w:r>
-              <w:rPr>
-                <w:sz w:val="24"/>
-              </w:rPr>
-              <w:t xml:space="preserve">       </w:t>
-            </w:r>
-            <w:r>
-              <w:rPr>
-                <w:sz w:val="24"/>
-              </w:rPr>
-              <w:t xml:space="preserve">       </w:t>
-            </w:r>
-            <w:r>
-              <w:rPr>
-                <w:sz w:val="24"/>
-              </w:rPr>
-              <w:t>1. App informs the user that no server is detected</w:t>
-            </w:r>
-          </w:p>
-          <w:p>
-            <w:pPr>
-              <w:rPr>
-                <w:sz w:val="24"/>
-              </w:rPr>
-            </w:pPr>
-            <w:r>
-              <w:rPr>
-                <w:sz w:val="24"/>
-              </w:rPr>
-              <w:t xml:space="preserve">        </w:t>
-            </w:r>
-            <w:r>
-              <w:rPr>
-                <w:sz w:val="24"/>
-              </w:rPr>
-              <w:t xml:space="preserve">      </w:t>
-            </w:r>
-            <w:r>
-              <w:rPr>
-                <w:sz w:val="24"/>
-              </w:rPr>
-              <w:t>2. User restarts the server</w:t>
-            </w:r>
-          </w:p>
-          <w:p>
-            <w:pPr>
-              <w:rPr>
-                <w:sz w:val="24"/>
-              </w:rPr>
-            </w:pPr>
-            <w:r>
-              <w:rPr>
-                <w:sz w:val="24"/>
-              </w:rPr>
-              <w:t xml:space="preserve">        </w:t>
-            </w:r>
-            <w:r>
-              <w:rPr>
-                <w:sz w:val="24"/>
-              </w:rPr>
-              <w:t xml:space="preserve">      </w:t>
-            </w:r>
-            <w:r>
-              <w:rPr>
-                <w:sz w:val="24"/>
-              </w:rPr>
-              <w:t>3. App reconnects to the server</w:t>
+              <w:t xml:space="preserve">           1a. Server is offline</w:t>
+            </w:r>
+          </w:p>
+          <w:p>
+            <w:pPr>
+              <w:rPr>
+                <w:sz w:val="24"/>
+              </w:rPr>
+            </w:pPr>
+            <w:r>
+              <w:rPr>
+                <w:sz w:val="24"/>
+              </w:rPr>
+              <w:t xml:space="preserve">              1. App informs the user that no server is detected</w:t>
+            </w:r>
+          </w:p>
+          <w:p>
+            <w:pPr>
+              <w:rPr>
+                <w:sz w:val="24"/>
+              </w:rPr>
+            </w:pPr>
+            <w:r>
+              <w:rPr>
+                <w:sz w:val="24"/>
+              </w:rPr>
+              <w:t xml:space="preserve">              2. User restarts the server</w:t>
+            </w:r>
+          </w:p>
+          <w:p>
+            <w:pPr>
+              <w:rPr>
+                <w:sz w:val="24"/>
+              </w:rPr>
+            </w:pPr>
+            <w:r>
+              <w:rPr>
+                <w:sz w:val="24"/>
+              </w:rPr>
+              <w:t xml:space="preserve">              3. App reconnects to the server</w:t>
             </w:r>
           </w:p>
           <w:p>
@@ -1991,6 +1955,8 @@
               </w:rPr>
               <w:t xml:space="preserve">        6. The user follows that link and resets their password.  </w:t>
             </w:r>
+            <w:bookmarkStart w:id="0" w:name="_GoBack"/>
+            <w:bookmarkEnd w:id="0"/>
           </w:p>
           <w:p>
             <w:pPr>
@@ -2659,15 +2625,7 @@
               <w:rPr>
                 <w:sz w:val="24"/>
               </w:rPr>
-              <w:t>How will we encry</w:t>
-            </w:r>
-            <w:bookmarkStart w:id="0" w:name="_GoBack"/>
-            <w:bookmarkEnd w:id="0"/>
-            <w:r>
-              <w:rPr>
-                <w:sz w:val="24"/>
-              </w:rPr>
-              <w:t>pt the passwords?</w:t>
+              <w:t>How will we encrypt the passwords?</w:t>
             </w:r>
           </w:p>
         </w:tc>
@@ -2759,7 +2717,7 @@
         <w:color w:val="000000"/>
         <w:sz w:val="24"/>
       </w:rPr>
-      <w:t>9/23/2017 9:03:00 PM</w:t>
+      <w:t>9/24/2017 3:30:00 PM</w:t>
     </w:r>
     <w:r>
       <w:rPr>
@@ -2829,7 +2787,7 @@
         <w:rStyle w:val="PageNumber"/>
         <w:color w:val="000000"/>
       </w:rPr>
-      <w:t>2</w:t>
+      <w:t>3</w:t>
     </w:r>
     <w:r>
       <w:rPr>
@@ -2960,7 +2918,7 @@
       <w:rPr>
         <w:color w:val="000000"/>
       </w:rPr>
-      <w:t>9/24/2017</w:t>
+      <w:t>10/19/2017</w:t>
     </w:r>
     <w:r>
       <w:rPr>
@@ -4327,7 +4285,7 @@
 </file>
 
 <file path=customXml/itemProps1.xml><?xml version="1.0" encoding="utf-8"?>
-<ds:datastoreItem xmlns:ds="http://schemas.openxmlformats.org/officeDocument/2006/customXml" ds:itemID="{E8FA79CE-BD85-48C3-8495-D0A410B6077A}">
+<ds:datastoreItem xmlns:ds="http://schemas.openxmlformats.org/officeDocument/2006/customXml" ds:itemID="{A186D936-100D-47D3-95C6-70C261CA4E3A}">
   <ds:schemaRefs>
     <ds:schemaRef ds:uri="http://schemas.openxmlformats.org/officeDocument/2006/bibliography"/>
   </ds:schemaRefs>

</xml_diff>